<commit_message>
checkpoint more saul season 5
</commit_message>
<xml_diff>
--- a/Week7_FutureNeeds/BachmeierNTIM8301-7.docx
+++ b/Week7_FutureNeeds/BachmeierNTIM8301-7.docx
@@ -257,7 +257,13 @@
         <w:t xml:space="preserve">.  When the device understands the context of the user’s profile, the experience can be customized and produce more accurate predictions.  </w:t>
       </w:r>
       <w:r>
-        <w:t>The payment for access to these inferences and decision processes comes from personal information, such as private schedules and routines</w:t>
+        <w:t xml:space="preserve">The payment for access to these inferences and decision processes comes from personal information, such as </w:t>
+      </w:r>
+      <w:r>
+        <w:t>calendars, contacts,</w:t>
+      </w:r>
+      <w:r>
+        <w:t xml:space="preserve"> and routines</w:t>
       </w:r>
       <w:sdt>
         <w:sdtPr>
@@ -480,11 +486,288 @@
       </w:r>
     </w:p>
     <w:p>
+      <w:r>
+        <w:tab/>
+        <w:t>Manufacturing facilities are evolving into massive CPS ecosystems through Industrial IoT devices feeding into complex event processing systems</w:t>
+      </w:r>
+      <w:sdt>
+        <w:sdtPr>
+          <w:id w:val="1182395945"/>
+          <w:citation/>
+        </w:sdtPr>
+        <w:sdtContent>
+          <w:r>
+            <w:fldChar w:fldCharType="begin"/>
+          </w:r>
+          <w:r>
+            <w:instrText xml:space="preserve"> CITATION Bab16 \l 1033 </w:instrText>
+          </w:r>
+          <w:r>
+            <w:fldChar w:fldCharType="separate"/>
+          </w:r>
+          <w:r>
+            <w:rPr>
+              <w:noProof/>
+            </w:rPr>
+            <w:t xml:space="preserve"> (Babiceanu, 2016)</w:t>
+          </w:r>
+          <w:r>
+            <w:fldChar w:fldCharType="end"/>
+          </w:r>
+        </w:sdtContent>
+      </w:sdt>
+      <w:r>
+        <w:t xml:space="preserve">.  This approach reduces costs by increasing automation efficiencies.  Reliance on automation also increases the opacity of decision-making processes and introduces </w:t>
+      </w:r>
+      <w:r>
+        <w:t>additional risk vectors</w:t>
+      </w:r>
+      <w:sdt>
+        <w:sdtPr>
+          <w:id w:val="-1035345066"/>
+          <w:citation/>
+        </w:sdtPr>
+        <w:sdtContent>
+          <w:r>
+            <w:fldChar w:fldCharType="begin"/>
+          </w:r>
+          <w:r>
+            <w:instrText xml:space="preserve"> CITATION Mic18 \l 1033 </w:instrText>
+          </w:r>
+          <w:r>
+            <w:fldChar w:fldCharType="separate"/>
+          </w:r>
+          <w:r>
+            <w:rPr>
+              <w:noProof/>
+            </w:rPr>
+            <w:t xml:space="preserve"> (Mickens, 2018)</w:t>
+          </w:r>
+          <w:r>
+            <w:fldChar w:fldCharType="end"/>
+          </w:r>
+        </w:sdtContent>
+      </w:sdt>
+      <w:r>
+        <w:t>.  For example, an increase in network latencies might cause decision processes to act on outdated information.</w:t>
+      </w:r>
+      <w:r>
+        <w:t xml:space="preserve">  When perspective distortion exists between the cyber and physical structures, then accidents can follow, like autonomous vehicles not stopping or safety systems not initiating</w:t>
+      </w:r>
+      <w:r>
+        <w:t xml:space="preserve"> quick enough</w:t>
+      </w:r>
+      <w:sdt>
+        <w:sdtPr>
+          <w:id w:val="-1099015800"/>
+          <w:citation/>
+        </w:sdtPr>
+        <w:sdtContent>
+          <w:r>
+            <w:fldChar w:fldCharType="begin"/>
+          </w:r>
+          <w:r>
+            <w:instrText xml:space="preserve"> CITATION Fro181 \l 1033 </w:instrText>
+          </w:r>
+          <w:r>
+            <w:fldChar w:fldCharType="separate"/>
+          </w:r>
+          <w:r>
+            <w:rPr>
+              <w:noProof/>
+            </w:rPr>
+            <w:t xml:space="preserve"> (Frodigh, 2018)</w:t>
+          </w:r>
+          <w:r>
+            <w:fldChar w:fldCharType="end"/>
+          </w:r>
+        </w:sdtContent>
+      </w:sdt>
+      <w:r>
+        <w:t>.</w:t>
+      </w:r>
+      <w:r>
+        <w:t xml:space="preserve">  CPS technologies can enter into this erroneous state due to Denial of Service states (DoS) caused by malicious actors, malware, and negligent software administrators.</w:t>
+      </w:r>
+    </w:p>
+    <w:p>
+      <w:r>
+        <w:tab/>
+        <w:t>Talk about legal regulation / cybersec in Legal aspects notes here.</w:t>
+      </w:r>
+    </w:p>
+    <w:p>
       <w:pPr>
         <w:pStyle w:val="Heading2"/>
       </w:pPr>
       <w:r>
         <w:t>Products</w:t>
+      </w:r>
+    </w:p>
+    <w:p>
+      <w:pPr>
+        <w:ind w:firstLine="720"/>
+      </w:pPr>
+      <w:r>
+        <w:t>The Mirai Malware spreads across IoT devices using a small dictionary file to brute force access and increase the strength of the botnet controller</w:t>
+      </w:r>
+      <w:sdt>
+        <w:sdtPr>
+          <w:id w:val="-944850106"/>
+          <w:citation/>
+        </w:sdtPr>
+        <w:sdtContent>
+          <w:r>
+            <w:fldChar w:fldCharType="begin"/>
+          </w:r>
+          <w:r>
+            <w:instrText xml:space="preserve"> CITATION Gam17 \l 1033 </w:instrText>
+          </w:r>
+          <w:r>
+            <w:fldChar w:fldCharType="separate"/>
+          </w:r>
+          <w:r>
+            <w:rPr>
+              <w:noProof/>
+            </w:rPr>
+            <w:t xml:space="preserve"> (Gamblin, 2017)</w:t>
+          </w:r>
+          <w:r>
+            <w:fldChar w:fldCharType="end"/>
+          </w:r>
+        </w:sdtContent>
+      </w:sdt>
+      <w:r>
+        <w:t xml:space="preserve">.  </w:t>
+      </w:r>
+      <w:r>
+        <w:t>Although its source code has been available for several years, and its particularly noisy approach to gaining entry, variations are still active</w:t>
+      </w:r>
+      <w:sdt>
+        <w:sdtPr>
+          <w:id w:val="282934556"/>
+          <w:citation/>
+        </w:sdtPr>
+        <w:sdtContent>
+          <w:r>
+            <w:fldChar w:fldCharType="begin"/>
+          </w:r>
+          <w:r>
+            <w:instrText xml:space="preserve">CITATION Kol17 \l 1033 </w:instrText>
+          </w:r>
+          <w:r>
+            <w:fldChar w:fldCharType="separate"/>
+          </w:r>
+          <w:r>
+            <w:rPr>
+              <w:noProof/>
+            </w:rPr>
+            <w:t xml:space="preserve"> (Kolias, Kambourakis, Stavrou, &amp; Voas, 2017)</w:t>
+          </w:r>
+          <w:r>
+            <w:fldChar w:fldCharType="end"/>
+          </w:r>
+        </w:sdtContent>
+      </w:sdt>
+      <w:r>
+        <w:t>.  The industry has not grown more secure, and this rudimentary attack still works.</w:t>
+      </w:r>
+    </w:p>
+    <w:p>
+      <w:pPr>
+        <w:ind w:firstLine="720"/>
+      </w:pPr>
+      <w:r>
+        <w:lastRenderedPageBreak/>
+        <w:t>There is an economic incentive for businesses to churn out new IoT devices with more innovative, instead of investing in security protections for those features</w:t>
+      </w:r>
+      <w:sdt>
+        <w:sdtPr>
+          <w:id w:val="-31344440"/>
+          <w:citation/>
+        </w:sdtPr>
+        <w:sdtContent>
+          <w:r>
+            <w:fldChar w:fldCharType="begin"/>
+          </w:r>
+          <w:r>
+            <w:instrText xml:space="preserve">CITATION LiZ18 \l 1033 </w:instrText>
+          </w:r>
+          <w:r>
+            <w:fldChar w:fldCharType="separate"/>
+          </w:r>
+          <w:r>
+            <w:rPr>
+              <w:noProof/>
+            </w:rPr>
+            <w:t xml:space="preserve"> (Li &amp; Liao, 2018)</w:t>
+          </w:r>
+          <w:r>
+            <w:fldChar w:fldCharType="end"/>
+          </w:r>
+        </w:sdtContent>
+      </w:sdt>
+      <w:r>
+        <w:t>.</w:t>
+      </w:r>
+      <w:r>
+        <w:t xml:space="preserve">  </w:t>
+      </w:r>
+      <w:r>
+        <w:t>For many retail markets, the customer makes purchasing decisions solely on which product has the most features at the lowest price.</w:t>
+      </w:r>
+      <w:r>
+        <w:t xml:space="preserve">  Meanwhile, devices </w:t>
+      </w:r>
+      <w:r>
+        <w:t xml:space="preserve">such as 8-bit micro-controllers, </w:t>
+      </w:r>
+      <w:r>
+        <w:t xml:space="preserve">lack the computing resources necessary to </w:t>
+      </w:r>
+      <w:r>
+        <w:t xml:space="preserve">support </w:t>
+      </w:r>
+      <w:r>
+        <w:t xml:space="preserve">authentication, authorization, auditing, </w:t>
+      </w:r>
+      <w:r>
+        <w:t>and</w:t>
+      </w:r>
+      <w:r>
+        <w:t xml:space="preserve"> transport encryption</w:t>
+      </w:r>
+      <w:sdt>
+        <w:sdtPr>
+          <w:id w:val="1940564546"/>
+          <w:citation/>
+        </w:sdtPr>
+        <w:sdtContent>
+          <w:r>
+            <w:fldChar w:fldCharType="begin"/>
+          </w:r>
+          <w:r>
+            <w:instrText xml:space="preserve"> CITATION Web16 \l 1033 </w:instrText>
+          </w:r>
+          <w:r>
+            <w:fldChar w:fldCharType="separate"/>
+          </w:r>
+          <w:r>
+            <w:rPr>
+              <w:noProof/>
+            </w:rPr>
+            <w:t xml:space="preserve"> (Weber &amp; Studer, 2016)</w:t>
+          </w:r>
+          <w:r>
+            <w:fldChar w:fldCharType="end"/>
+          </w:r>
+        </w:sdtContent>
+      </w:sdt>
+      <w:r>
+        <w:t>.</w:t>
+      </w:r>
+      <w:r>
+        <w:t xml:space="preserve">  Even when there are sufficient resources available, security protections can cause interoperational (interop) challenges, which leads to customers assuming that the device does not work.  If the customer believes that the equipment is faulty, they leave bad reviews online, contact support, and request replacements—all of which cost the business money.</w:t>
       </w:r>
     </w:p>
     <w:sectPr>
@@ -1716,11 +1999,194 @@
     <b:InternetSiteTitle>CNBC</b:InternetSiteTitle>
     <b:RefOrder>5</b:RefOrder>
   </b:Source>
+  <b:Source>
+    <b:Tag>Bab16</b:Tag>
+    <b:SourceType>JournalArticle</b:SourceType>
+    <b:Guid>{D46F49D5-779F-4D90-AD6A-B6B71C270564}</b:Guid>
+    <b:Title>Big data and virtualization for manufacturing cyber-physical systems</b:Title>
+    <b:Year>2016</b:Year>
+    <b:Month>September</b:Month>
+    <b:YearAccessed>2020</b:YearAccessed>
+    <b:MonthAccessed>May</b:MonthAccessed>
+    <b:DayAccessed>16</b:DayAccessed>
+    <b:DOI>https://doi.org/10.1016/j.compind.2016.02.004</b:DOI>
+    <b:Author>
+      <b:Author>
+        <b:NameList>
+          <b:Person>
+            <b:Last>Babiceanu</b:Last>
+            <b:First>R</b:First>
+            <b:Middle>&amp; Seker, R.</b:Middle>
+          </b:Person>
+        </b:NameList>
+      </b:Author>
+    </b:Author>
+    <b:JournalName>Computers in Industry</b:JournalName>
+    <b:Pages>128-137</b:Pages>
+    <b:Volume>81</b:Volume>
+    <b:RefOrder>6</b:RefOrder>
+  </b:Source>
+  <b:Source>
+    <b:Tag>Fro181</b:Tag>
+    <b:SourceType>ConferenceProceedings</b:SourceType>
+    <b:Guid>{7B1B96A6-288A-451A-92E7-5A83E94AC83B}</b:Guid>
+    <b:Title>Keynote Opening</b:Title>
+    <b:JournalName>International Conference On Software Engineering</b:JournalName>
+    <b:Year>2018</b:Year>
+    <b:City>Gothenburg, Sweden</b:City>
+    <b:Month>May</b:Month>
+    <b:Day>27</b:Day>
+    <b:Publisher>International Conference on Software Engineering (ICSE)</b:Publisher>
+    <b:YearAccessed>2019</b:YearAccessed>
+    <b:MonthAccessed>April</b:MonthAccessed>
+    <b:DayAccessed>8</b:DayAccessed>
+    <b:URL>https://www.youtube.com/watch?v=cpeMmMh7Syk</b:URL>
+    <b:Author>
+      <b:Author>
+        <b:NameList>
+          <b:Person>
+            <b:Last>Frodigh</b:Last>
+            <b:First>M</b:First>
+          </b:Person>
+        </b:NameList>
+      </b:Author>
+    </b:Author>
+    <b:ConferenceName>40th International Conference on Software Engineering</b:ConferenceName>
+    <b:InternetSiteTitle>YouTube</b:InternetSiteTitle>
+    <b:RefOrder>7</b:RefOrder>
+  </b:Source>
+  <b:Source>
+    <b:Tag>LiZ18</b:Tag>
+    <b:SourceType>JournalArticle</b:SourceType>
+    <b:Guid>{3D8CB100-E797-43EB-8750-02A03D8D4152}</b:Guid>
+    <b:Title>Economic solutions to improve cybersecurity of governments and smart cities via vulnerability markets</b:Title>
+    <b:Pages>151-160</b:Pages>
+    <b:Year>2018</b:Year>
+    <b:Volume>35</b:Volume>
+    <b:YearAccessed>2020</b:YearAccessed>
+    <b:MonthAccessed>May</b:MonthAccessed>
+    <b:DayAccessed>16</b:DayAccessed>
+    <b:DOI>https://doi.org/10.1016/j.giq.2017.10.006</b:DOI>
+    <b:Author>
+      <b:Author>
+        <b:NameList>
+          <b:Person>
+            <b:Last>Li</b:Last>
+            <b:First>Z.,</b:First>
+          </b:Person>
+          <b:Person>
+            <b:Last>Liao</b:Last>
+            <b:First>Q.</b:First>
+          </b:Person>
+        </b:NameList>
+      </b:Author>
+    </b:Author>
+    <b:JournalName>Government Information Quarterly</b:JournalName>
+    <b:Month>January</b:Month>
+    <b:Issue>1</b:Issue>
+    <b:RefOrder>10</b:RefOrder>
+  </b:Source>
+  <b:Source>
+    <b:Tag>Web16</b:Tag>
+    <b:SourceType>JournalArticle</b:SourceType>
+    <b:Guid>{6F5F05E0-C6DD-4FF9-980F-E4BFD96F76CB}</b:Guid>
+    <b:Title>Cybersecurity in the Internet of Things: Legal aspects</b:Title>
+    <b:JournalName>Computer Law &amp; Security Review</b:JournalName>
+    <b:Year>2016</b:Year>
+    <b:Pages>715-728</b:Pages>
+    <b:Author>
+      <b:Author>
+        <b:NameList>
+          <b:Person>
+            <b:Last>Weber</b:Last>
+            <b:First>R.</b:First>
+            <b:Middle>H.,</b:Middle>
+          </b:Person>
+          <b:Person>
+            <b:Last>Studer</b:Last>
+            <b:First>E.</b:First>
+          </b:Person>
+        </b:NameList>
+      </b:Author>
+    </b:Author>
+    <b:Month>October</b:Month>
+    <b:Volume>32</b:Volume>
+    <b:Issue>5</b:Issue>
+    <b:YearAccessed>2020</b:YearAccessed>
+    <b:MonthAccessed>May</b:MonthAccessed>
+    <b:DayAccessed>16</b:DayAccessed>
+    <b:DOI>https://doi.org/10.1016/j.clsr.2016.07.002</b:DOI>
+    <b:RefOrder>11</b:RefOrder>
+  </b:Source>
+  <b:Source>
+    <b:Tag>Gam17</b:Tag>
+    <b:SourceType>InternetSite</b:SourceType>
+    <b:Guid>{83F33213-2BEC-46E5-A4CF-2AECC31DE09A}</b:Guid>
+    <b:Title>Mirai-Source-Code</b:Title>
+    <b:Year>2017</b:Year>
+    <b:Month>July</b:Month>
+    <b:Day>15</b:Day>
+    <b:YearAccessed>2020</b:YearAccessed>
+    <b:MonthAccessed>May</b:MonthAccessed>
+    <b:DayAccessed>17</b:DayAccessed>
+    <b:URL>https://github.com/jgamblin/Mirai-Source-Code</b:URL>
+    <b:InternetSiteTitle>GitHub</b:InternetSiteTitle>
+    <b:Author>
+      <b:Author>
+        <b:NameList>
+          <b:Person>
+            <b:Last>Gamblin</b:Last>
+            <b:First>J</b:First>
+          </b:Person>
+        </b:NameList>
+      </b:Author>
+    </b:Author>
+    <b:RefOrder>8</b:RefOrder>
+  </b:Source>
+  <b:Source>
+    <b:Tag>Kol17</b:Tag>
+    <b:SourceType>JournalArticle</b:SourceType>
+    <b:Guid>{DE8A39DC-E30E-45D8-A243-1336A36A364D}</b:Guid>
+    <b:Title>DDoS in the IoT: Mirai and other botnets</b:Title>
+    <b:Year>2017</b:Year>
+    <b:JournalName>Computer</b:JournalName>
+    <b:Pages>80-84</b:Pages>
+    <b:Author>
+      <b:Author>
+        <b:NameList>
+          <b:Person>
+            <b:Last>Kolias</b:Last>
+            <b:First>C.</b:First>
+          </b:Person>
+          <b:Person>
+            <b:Last>Kambourakis</b:Last>
+            <b:First>G</b:First>
+          </b:Person>
+          <b:Person>
+            <b:Last>Stavrou</b:Last>
+            <b:First>A.</b:First>
+          </b:Person>
+          <b:Person>
+            <b:Last>Voas</b:Last>
+            <b:First>J.</b:First>
+          </b:Person>
+        </b:NameList>
+      </b:Author>
+    </b:Author>
+    <b:Publisher>Institute of Electrical and Electronics Engineers Computer Society</b:Publisher>
+    <b:Volume>50</b:Volume>
+    <b:Issue>7</b:Issue>
+    <b:YearAccessed>2020</b:YearAccessed>
+    <b:MonthAccessed>May</b:MonthAccessed>
+    <b:DayAccessed>16</b:DayAccessed>
+    <b:DOI>https://doi.org/10.1109/MC.2017.201</b:DOI>
+    <b:RefOrder>9</b:RefOrder>
+  </b:Source>
 </b:Sources>
 </file>
 
 <file path=customXml/itemProps1.xml><?xml version="1.0" encoding="utf-8"?>
-<ds:datastoreItem xmlns:ds="http://schemas.openxmlformats.org/officeDocument/2006/customXml" ds:itemID="{B9501B4C-13A1-4F65-86F3-CA55BD0CEEFC}">
+<ds:datastoreItem xmlns:ds="http://schemas.openxmlformats.org/officeDocument/2006/customXml" ds:itemID="{EBE4ABFE-A4E3-4021-A5C0-961B2E7E0893}">
   <ds:schemaRefs>
     <ds:schemaRef ds:uri="http://schemas.openxmlformats.org/officeDocument/2006/bibliography"/>
   </ds:schemaRefs>

</xml_diff>

<commit_message>
break for saul s5e10
</commit_message>
<xml_diff>
--- a/Week7_FutureNeeds/BachmeierNTIM8301-7.docx
+++ b/Week7_FutureNeeds/BachmeierNTIM8301-7.docx
@@ -950,6 +950,68 @@
           </w:r>
         </w:sdtContent>
       </w:sdt>
+      <w:r>
+        <w:t>.</w:t>
+      </w:r>
+    </w:p>
+    <w:p>
+      <w:pPr>
+        <w:ind w:firstLine="720"/>
+      </w:pPr>
+      <w:r>
+        <w:t xml:space="preserve">When a customer purchases a traditional device, like a video player, they </w:t>
+      </w:r>
+      <w:r>
+        <w:t xml:space="preserve">can </w:t>
+      </w:r>
+      <w:r>
+        <w:t>exert full ownership.  However, with everything as a service (XaaS), manufactures are relying on service integrations and Digital Rights Management (DRM) to retain control</w:t>
+      </w:r>
+      <w:r>
+        <w:t xml:space="preserve"> after the procurement</w:t>
+      </w:r>
+      <w:sdt>
+        <w:sdtPr>
+          <w:id w:val="-11843742"/>
+          <w:citation/>
+        </w:sdtPr>
+        <w:sdtContent>
+          <w:r>
+            <w:fldChar w:fldCharType="begin"/>
+          </w:r>
+          <w:r>
+            <w:instrText xml:space="preserve"> CITATION Ora17 \l 1033 </w:instrText>
+          </w:r>
+          <w:r>
+            <w:fldChar w:fldCharType="separate"/>
+          </w:r>
+          <w:r>
+            <w:rPr>
+              <w:noProof/>
+            </w:rPr>
+            <w:t xml:space="preserve"> </w:t>
+          </w:r>
+          <w:r>
+            <w:rPr>
+              <w:noProof/>
+            </w:rPr>
+            <w:lastRenderedPageBreak/>
+            <w:t>(Oravec, 2017)</w:t>
+          </w:r>
+          <w:r>
+            <w:fldChar w:fldCharType="end"/>
+          </w:r>
+        </w:sdtContent>
+      </w:sdt>
+      <w:r>
+        <w:t>.  These new licensing models enable organizations to collect monthly subscription fees and provide new features through software updates</w:t>
+      </w:r>
+      <w:r>
+        <w:t xml:space="preserve">.  This paradigm shift introduces dependencies, where failures in the third-party platform can cascade into the local environment.  For instance, using Alexa requires installing microphones throughout the home and continuously streaming back to Amazon.  After the content leaves the local network, nothing prevents the receiver from data mining for </w:t>
+      </w:r>
+      <w:r>
+        <w:t>intimate conversations</w:t>
+      </w:r>
       <w:r>
         <w:t>.</w:t>
       </w:r>
@@ -2421,11 +2483,37 @@
     <b:DOI>https://doi.org/10.1080/03071847.2014.895263</b:DOI>
     <b:RefOrder>13</b:RefOrder>
   </b:Source>
+  <b:Source>
+    <b:Tag>Ora17</b:Tag>
+    <b:SourceType>JournalArticle</b:SourceType>
+    <b:Guid>{0E712C6A-F0EA-4B17-BCCA-076790F29574}</b:Guid>
+    <b:Title>Kill switches, remote deletion, and intelligent agents</b:Title>
+    <b:JournalName>Technology in Society</b:JournalName>
+    <b:Year>2017</b:Year>
+    <b:Pages>189-198</b:Pages>
+    <b:Author>
+      <b:Author>
+        <b:NameList>
+          <b:Person>
+            <b:Last>Oravec</b:Last>
+            <b:First>J</b:First>
+          </b:Person>
+        </b:NameList>
+      </b:Author>
+    </b:Author>
+    <b:Month>November</b:Month>
+    <b:Volume>51</b:Volume>
+    <b:YearAccessed>2020</b:YearAccessed>
+    <b:MonthAccessed>May</b:MonthAccessed>
+    <b:DayAccessed>16</b:DayAccessed>
+    <b:DOI>https://doi.org/10.1016/j.techsoc.2017.09.004</b:DOI>
+    <b:RefOrder>14</b:RefOrder>
+  </b:Source>
 </b:Sources>
 </file>
 
 <file path=customXml/itemProps1.xml><?xml version="1.0" encoding="utf-8"?>
-<ds:datastoreItem xmlns:ds="http://schemas.openxmlformats.org/officeDocument/2006/customXml" ds:itemID="{FE8CC74F-2444-41C3-A114-94075E1322F4}">
+<ds:datastoreItem xmlns:ds="http://schemas.openxmlformats.org/officeDocument/2006/customXml" ds:itemID="{5ACDD9FC-2D04-47A8-B9F1-3B4171F13C8A}">
   <ds:schemaRefs>
     <ds:schemaRef ds:uri="http://schemas.openxmlformats.org/officeDocument/2006/bibliography"/>
   </ds:schemaRefs>

</xml_diff>